<commit_message>
update invoice template for more investigations
</commit_message>
<xml_diff>
--- a/apache-poi-word/src/main/resources/templates/Invoice.docx
+++ b/apache-poi-word/src/main/resources/templates/Invoice.docx
@@ -6,28 +6,217 @@
       <w:r>
         <w:t>Hello $name</w:t>
       </w:r>
-    </w:p>
-    <w:p/>
-    <w:p/>
-    <w:p/>
-    <w:p/>
-    <w:p/>
-    <w:p/>
-    <w:p>
+      <w:r>
+        <w:t>1</w:t>
+      </w:r>
+    </w:p>
+    <w:p/>
+    <w:p/>
+    <w:p/>
+    <w:p/>
+    <w:p/>
+    <w:p/>
+    <w:p>
+      <w:r>
+        <w:t>$name2</w:t>
+      </w:r>
+    </w:p>
+    <w:p/>
+    <w:p>
+      <w:r>
+        <w:t>$name4</w:t>
+      </w:r>
+    </w:p>
+    <w:p/>
+    <w:p>
+      <w:pPr>
+        <w:jc w:val="center"/>
+        <w:rPr>
+          <w:b/>
+          <w:i/>
+        </w:rPr>
+      </w:pPr>
+      <w:r>
+        <w:rPr>
+          <w:b/>
+          <w:i/>
+        </w:rPr>
+        <w:t>$name3</w:t>
+      </w:r>
+    </w:p>
+    <w:p>
+      <w:pPr>
+        <w:jc w:val="center"/>
+        <w:rPr>
+          <w:b/>
+          <w:i/>
+        </w:rPr>
+      </w:pPr>
+    </w:p>
+    <w:p>
+      <w:pPr>
+        <w:jc w:val="center"/>
+        <w:rPr>
+          <w:b/>
+          <w:i/>
+        </w:rPr>
+      </w:pPr>
+    </w:p>
+    <w:p>
+      <w:pPr>
+        <w:jc w:val="right"/>
+        <w:rPr>
+          <w:sz w:val="40"/>
+        </w:rPr>
+      </w:pPr>
+      <w:r>
+        <w:rPr>
+          <w:sz w:val="40"/>
+        </w:rPr>
+        <w:t>$name5</w:t>
+      </w:r>
+    </w:p>
+    <w:p>
+      <w:pPr>
+        <w:jc w:val="right"/>
+        <w:rPr>
+          <w:sz w:val="40"/>
+        </w:rPr>
+      </w:pPr>
+    </w:p>
+    <w:p>
+      <w:r>
+        <w:t xml:space="preserve">$name6 $name7 </w:t>
+      </w:r>
+      <w:r>
+        <w:t>$name3</w:t>
+      </w:r>
+    </w:p>
+    <w:p/>
+    <w:p>
+      <w:r>
+        <w:t>$name8 $name9</w:t>
+      </w:r>
+    </w:p>
+    <w:p/>
+    <w:p/>
+    <w:p/>
+    <w:p>
+      <w:pPr>
+        <w:rPr>
+          <w:sz w:val="40"/>
+        </w:rPr>
+      </w:pPr>
+    </w:p>
+    <w:p>
+      <w:pPr>
+        <w:rPr>
+          <w:sz w:val="40"/>
+        </w:rPr>
+      </w:pPr>
+    </w:p>
+    <w:p>
+      <w:pPr>
+        <w:rPr>
+          <w:sz w:val="40"/>
+        </w:rPr>
+      </w:pPr>
+    </w:p>
+    <w:p>
+      <w:pPr>
+        <w:rPr>
+          <w:sz w:val="40"/>
+        </w:rPr>
+      </w:pPr>
+    </w:p>
+    <w:p>
+      <w:pPr>
+        <w:rPr>
+          <w:sz w:val="40"/>
+        </w:rPr>
+      </w:pPr>
+    </w:p>
+    <w:p>
+      <w:pPr>
+        <w:rPr>
+          <w:sz w:val="40"/>
+        </w:rPr>
+      </w:pPr>
+    </w:p>
+    <w:p>
+      <w:pPr>
+        <w:rPr>
+          <w:sz w:val="40"/>
+        </w:rPr>
+      </w:pPr>
+    </w:p>
+    <w:p>
+      <w:pPr>
+        <w:rPr>
+          <w:sz w:val="40"/>
+        </w:rPr>
+      </w:pPr>
+    </w:p>
+    <w:p>
+      <w:pPr>
+        <w:rPr>
+          <w:sz w:val="40"/>
+        </w:rPr>
+      </w:pPr>
+    </w:p>
+    <w:p>
+      <w:pPr>
+        <w:rPr>
+          <w:sz w:val="40"/>
+        </w:rPr>
+      </w:pPr>
+    </w:p>
+    <w:p>
+      <w:pPr>
+        <w:rPr>
+          <w:sz w:val="40"/>
+        </w:rPr>
+      </w:pPr>
+    </w:p>
+    <w:p>
+      <w:pPr>
+        <w:rPr>
+          <w:sz w:val="40"/>
+        </w:rPr>
+      </w:pPr>
+    </w:p>
+    <w:p>
+      <w:pPr>
+        <w:rPr>
+          <w:sz w:val="40"/>
+        </w:rPr>
+      </w:pPr>
+    </w:p>
+    <w:p>
+      <w:r>
+        <w:t>$name10</w:t>
+      </w:r>
       <w:bookmarkStart w:id="0" w:name="_GoBack"/>
       <w:bookmarkEnd w:id="0"/>
+    </w:p>
+    <w:p>
+      <w:pPr>
+        <w:rPr>
+          <w:sz w:val="40"/>
+        </w:rPr>
+      </w:pPr>
       <w:r>
         <w:rPr>
           <w:noProof/>
         </w:rPr>
         <w:drawing>
-          <wp:anchor distT="0" distB="0" distL="114300" distR="114300" simplePos="0" relativeHeight="251658240" behindDoc="0" locked="0" layoutInCell="1" allowOverlap="1" wp14:anchorId="48F20E69" wp14:editId="2E646FDF">
+          <wp:anchor distT="0" distB="0" distL="114300" distR="114300" simplePos="0" relativeHeight="251658240" behindDoc="0" locked="0" layoutInCell="1" allowOverlap="1" wp14:anchorId="48F20E69" wp14:editId="10CA444D">
             <wp:simplePos x="0" y="0"/>
             <wp:positionH relativeFrom="margin">
-              <wp:posOffset>-504190</wp:posOffset>
+              <wp:posOffset>880110</wp:posOffset>
             </wp:positionH>
             <wp:positionV relativeFrom="margin">
-              <wp:posOffset>6159500</wp:posOffset>
+              <wp:posOffset>4419600</wp:posOffset>
             </wp:positionV>
             <wp:extent cx="3429000" cy="3403600"/>
             <wp:effectExtent l="0" t="0" r="0" b="0"/>

</xml_diff>